<commit_message>
Gefixed met bobbels dat ik nu kan registeren
</commit_message>
<xml_diff>
--- a/Logboek fotosjaak.docx
+++ b/Logboek fotosjaak.docx
@@ -11,15 +11,7 @@
       </w:r>
       <w:proofErr w:type="spellStart"/>
       <w:r>
-        <w:t>Pyramid</w:t>
-      </w:r>
-      <w:proofErr w:type="spellEnd"/>
-      <w:r>
-        <w:t xml:space="preserve"> </w:t>
-      </w:r>
-      <w:proofErr w:type="spellStart"/>
-      <w:r>
-        <w:t>Panic</w:t>
+        <w:t>FotoSjaak</w:t>
       </w:r>
       <w:proofErr w:type="spellEnd"/>
     </w:p>
@@ -64,7 +56,21 @@
           <w:b/>
           <w:u w:val="single"/>
         </w:rPr>
-        <w:t>rijdag 9 november 2012</w:t>
+        <w:t xml:space="preserve">rijdag </w:t>
+      </w:r>
+      <w:r>
+        <w:rPr>
+          <w:b/>
+          <w:u w:val="single"/>
+        </w:rPr>
+        <w:t>12</w:t>
+      </w:r>
+      <w:r>
+        <w:rPr>
+          <w:b/>
+          <w:u w:val="single"/>
+        </w:rPr>
+        <w:t xml:space="preserve"> november 2012</w:t>
       </w:r>
     </w:p>
     <w:p>
@@ -88,108 +94,151 @@
         <w:pStyle w:val="Geenafstand"/>
       </w:pPr>
       <w:r>
-        <w:t>Nie</w:t>
-      </w:r>
-      <w:r>
-        <w:t>u</w:t>
-      </w:r>
-      <w:r>
-        <w:t xml:space="preserve">we map en </w:t>
-      </w:r>
-      <w:proofErr w:type="spellStart"/>
-      <w:r>
-        <w:t>repository</w:t>
-      </w:r>
-      <w:proofErr w:type="spellEnd"/>
-      <w:r>
-        <w:t xml:space="preserve"> </w:t>
-      </w:r>
-      <w:proofErr w:type="spellStart"/>
-      <w:r>
-        <w:t>geinitialiseerd</w:t>
-      </w:r>
-      <w:proofErr w:type="spellEnd"/>
-      <w:r>
-        <w:t xml:space="preserve">. De classes </w:t>
-      </w:r>
-      <w:proofErr w:type="spellStart"/>
-      <w:r>
-        <w:t>StartMenu</w:t>
-      </w:r>
-      <w:proofErr w:type="spellEnd"/>
-      <w:r>
-        <w:t xml:space="preserve">, </w:t>
-      </w:r>
-      <w:proofErr w:type="spellStart"/>
-      <w:r>
-        <w:t>Image,MenuStartScene</w:t>
-      </w:r>
-      <w:proofErr w:type="spellEnd"/>
-      <w:r>
-        <w:t xml:space="preserve"> gemaakt. Game1 </w:t>
-      </w:r>
-      <w:proofErr w:type="spellStart"/>
-      <w:r>
-        <w:t>hernoemnd</w:t>
-      </w:r>
-      <w:proofErr w:type="spellEnd"/>
-      <w:r>
-        <w:t xml:space="preserve"> naar </w:t>
-      </w:r>
-      <w:proofErr w:type="spellStart"/>
-      <w:r>
-        <w:t>Pyramid</w:t>
-      </w:r>
-      <w:proofErr w:type="spellEnd"/>
-      <w:r>
-        <w:t xml:space="preserve"> </w:t>
-      </w:r>
-      <w:proofErr w:type="spellStart"/>
-      <w:r>
-        <w:t>Panic</w:t>
-      </w:r>
-      <w:proofErr w:type="spellEnd"/>
-      <w:r>
-        <w:t xml:space="preserve">. Alle het overbodig commentaar weggehaald. Achtergrondplaatje en titel toegevoegd aan de class </w:t>
-      </w:r>
-      <w:proofErr w:type="spellStart"/>
-      <w:r>
-        <w:t>StartScene</w:t>
-      </w:r>
-      <w:proofErr w:type="spellEnd"/>
-      <w:r>
-        <w:t xml:space="preserve">. Plaatjes van de knoppen toegevoegd aan </w:t>
-      </w:r>
-      <w:proofErr w:type="spellStart"/>
-      <w:r>
-        <w:t>MenuStartScene</w:t>
-      </w:r>
-      <w:proofErr w:type="spellEnd"/>
-    </w:p>
-    <w:p>
-      <w:pPr>
-        <w:pStyle w:val="Geenafstand"/>
-      </w:pPr>
-    </w:p>
-    <w:p>
-      <w:pPr>
-        <w:pStyle w:val="Geenafstand"/>
-      </w:pPr>
-    </w:p>
-    <w:p>
-      <w:pPr>
-        <w:pStyle w:val="Geenafstand"/>
-        <w:rPr>
-          <w:b/>
-          <w:u w:val="single"/>
-        </w:rPr>
-      </w:pPr>
-      <w:r>
-        <w:rPr>
-          <w:b/>
-          <w:u w:val="single"/>
-        </w:rPr>
-        <w:t>Dinsdag 13 november 2012</w:t>
+        <w:t xml:space="preserve">In de loginclass de </w:t>
+      </w:r>
+      <w:proofErr w:type="spellStart"/>
+      <w:r>
+        <w:t>emailaddress_exists</w:t>
+      </w:r>
+      <w:proofErr w:type="spellEnd"/>
+      <w:r>
+        <w:t xml:space="preserve"> ($</w:t>
+      </w:r>
+      <w:proofErr w:type="spellStart"/>
+      <w:r>
+        <w:t>emailaddress</w:t>
+      </w:r>
+      <w:proofErr w:type="spellEnd"/>
+      <w:r>
+        <w:t xml:space="preserve">) methode geschreven de </w:t>
+      </w:r>
+      <w:proofErr w:type="spellStart"/>
+      <w:r>
+        <w:t>find_bysql</w:t>
+      </w:r>
+      <w:proofErr w:type="spellEnd"/>
+      <w:r>
+        <w:t xml:space="preserve">()methode </w:t>
+      </w:r>
+      <w:proofErr w:type="spellStart"/>
+      <w:r>
+        <w:t>static</w:t>
+      </w:r>
+      <w:proofErr w:type="spellEnd"/>
+      <w:r>
+        <w:t xml:space="preserve"> gemaakt. </w:t>
+      </w:r>
+      <w:proofErr w:type="spellStart"/>
+      <w:r>
+        <w:t>Register.php</w:t>
+      </w:r>
+      <w:proofErr w:type="spellEnd"/>
+      <w:r>
+        <w:t xml:space="preserve"> pagina gemaakt met daarin een registratieformulier. De </w:t>
+      </w:r>
+      <w:proofErr w:type="spellStart"/>
+      <w:r>
+        <w:t>find_by_sql</w:t>
+      </w:r>
+      <w:proofErr w:type="spellEnd"/>
+      <w:r>
+        <w:t xml:space="preserve">() methode onderzocht en gekeken wat de mogelijkheden </w:t>
+      </w:r>
+      <w:proofErr w:type="spellStart"/>
+      <w:r>
+        <w:t>zinn</w:t>
+      </w:r>
+      <w:proofErr w:type="spellEnd"/>
+      <w:r>
+        <w:t xml:space="preserve"> met deze methode. De returnwaarde van de </w:t>
+      </w:r>
+      <w:proofErr w:type="spellStart"/>
+      <w:r>
+        <w:t>find_bysql</w:t>
+      </w:r>
+      <w:proofErr w:type="spellEnd"/>
+      <w:r>
+        <w:t xml:space="preserve">() methode is een array van </w:t>
+      </w:r>
+      <w:proofErr w:type="spellStart"/>
+      <w:r>
+        <w:t>LoginClass</w:t>
+      </w:r>
+      <w:proofErr w:type="spellEnd"/>
+      <w:r>
+        <w:t xml:space="preserve"> objecten. Deze kunnen middels een </w:t>
+      </w:r>
+      <w:proofErr w:type="spellStart"/>
+      <w:r>
+        <w:t>foreach</w:t>
+      </w:r>
+      <w:proofErr w:type="spellEnd"/>
+      <w:r>
+        <w:t xml:space="preserve"> loop uitgelezen worden. We hebben gezien hoe je een </w:t>
+      </w:r>
+      <w:proofErr w:type="spellStart"/>
+      <w:r>
+        <w:t>static</w:t>
+      </w:r>
+      <w:proofErr w:type="spellEnd"/>
+      <w:r>
+        <w:t xml:space="preserve"> methode maakt, hoe je hem aanroept in de </w:t>
+      </w:r>
+      <w:proofErr w:type="spellStart"/>
+      <w:r>
+        <w:t>LoginClass</w:t>
+      </w:r>
+      <w:proofErr w:type="spellEnd"/>
+      <w:r>
+        <w:t xml:space="preserve"> en buiten de </w:t>
+      </w:r>
+      <w:proofErr w:type="spellStart"/>
+      <w:r>
+        <w:t>LoginClass</w:t>
+      </w:r>
+      <w:proofErr w:type="spellEnd"/>
+      <w:r>
+        <w:t>.</w:t>
+      </w:r>
+    </w:p>
+    <w:p>
+      <w:pPr>
+        <w:pStyle w:val="Geenafstand"/>
+      </w:pPr>
+    </w:p>
+    <w:p>
+      <w:pPr>
+        <w:pStyle w:val="Geenafstand"/>
+      </w:pPr>
+    </w:p>
+    <w:p>
+      <w:pPr>
+        <w:pStyle w:val="Geenafstand"/>
+        <w:rPr>
+          <w:b/>
+          <w:u w:val="single"/>
+        </w:rPr>
+      </w:pPr>
+      <w:r>
+        <w:rPr>
+          <w:b/>
+          <w:u w:val="single"/>
+        </w:rPr>
+        <w:t xml:space="preserve">Dinsdag </w:t>
+      </w:r>
+      <w:r>
+        <w:rPr>
+          <w:b/>
+          <w:u w:val="single"/>
+        </w:rPr>
+        <w:t xml:space="preserve">15 </w:t>
+      </w:r>
+      <w:r>
+        <w:rPr>
+          <w:b/>
+          <w:u w:val="single"/>
+        </w:rPr>
+        <w:t>november 2012</w:t>
       </w:r>
     </w:p>
     <w:p>
@@ -213,63 +262,15 @@
         <w:pStyle w:val="Geenafstand"/>
       </w:pPr>
       <w:r>
-        <w:t xml:space="preserve">Input class gemaakt, </w:t>
-      </w:r>
-      <w:proofErr w:type="spellStart"/>
-      <w:r>
-        <w:t>activecolor</w:t>
-      </w:r>
-      <w:proofErr w:type="spellEnd"/>
-      <w:r>
-        <w:t xml:space="preserve">  toegepast op de knoppen van de </w:t>
-      </w:r>
-      <w:proofErr w:type="spellStart"/>
-      <w:r>
-        <w:t>MenuStartClass</w:t>
-      </w:r>
-      <w:proofErr w:type="spellEnd"/>
-      <w:r>
-        <w:t xml:space="preserve">, </w:t>
-      </w:r>
-      <w:proofErr w:type="spellStart"/>
-      <w:r>
-        <w:t>PlayScene</w:t>
-      </w:r>
-      <w:proofErr w:type="spellEnd"/>
-      <w:r>
-        <w:t xml:space="preserve">, </w:t>
-      </w:r>
-      <w:proofErr w:type="spellStart"/>
-      <w:r>
-        <w:t>QuitScene,HelpScene,LevelEditorScene</w:t>
-      </w:r>
-      <w:proofErr w:type="spellEnd"/>
-      <w:r>
-        <w:t xml:space="preserve">, </w:t>
-      </w:r>
-      <w:proofErr w:type="spellStart"/>
-      <w:r>
-        <w:t>ScoreScene</w:t>
-      </w:r>
-      <w:proofErr w:type="spellEnd"/>
-      <w:r>
-        <w:t xml:space="preserve"> en </w:t>
-      </w:r>
-      <w:proofErr w:type="spellStart"/>
-      <w:r>
-        <w:t>LoadScene</w:t>
-      </w:r>
-      <w:proofErr w:type="spellEnd"/>
-      <w:r>
-        <w:t>.</w:t>
-      </w:r>
-    </w:p>
-    <w:p>
-      <w:pPr>
-        <w:pStyle w:val="Geenafstand"/>
-      </w:pPr>
-      <w:r>
-        <w:t>Buttons werkte niet goed, sprong steeds over Start heen. Bob heeft mij geholpen nu werkt het.</w:t>
+        <w:t xml:space="preserve">Verder gemaakt aan het wegschrijven van het wegschrijven van de gegevens naar de database in twee tabellen login en user. De datum en tijd opgevraagd aan de server. Een extra veld </w:t>
+      </w:r>
+      <w:proofErr w:type="spellStart"/>
+      <w:r>
+        <w:t>datetime</w:t>
+      </w:r>
+      <w:proofErr w:type="spellEnd"/>
+      <w:r>
+        <w:t xml:space="preserve"> toegevoegd </w:t>
       </w:r>
       <w:bookmarkStart w:id="0" w:name="_GoBack"/>
       <w:bookmarkEnd w:id="0"/>

</xml_diff>

<commit_message>
Email versturen, registratie email, activatie.php
</commit_message>
<xml_diff>
--- a/Logboek fotosjaak.docx
+++ b/Logboek fotosjaak.docx
@@ -231,7 +231,14 @@
           <w:b/>
           <w:u w:val="single"/>
         </w:rPr>
-        <w:t xml:space="preserve">15 </w:t>
+        <w:t>13</w:t>
+      </w:r>
+      <w:r>
+        <w:rPr>
+          <w:b/>
+          <w:u w:val="single"/>
+        </w:rPr>
+        <w:t xml:space="preserve"> </w:t>
       </w:r>
       <w:r>
         <w:rPr>
@@ -271,9 +278,85 @@
       <w:proofErr w:type="spellEnd"/>
       <w:r>
         <w:t xml:space="preserve"> toegevoegd </w:t>
+      </w:r>
+    </w:p>
+    <w:p>
+      <w:pPr>
+        <w:pStyle w:val="Geenafstand"/>
+      </w:pPr>
+    </w:p>
+    <w:p>
+      <w:pPr>
+        <w:pStyle w:val="Geenafstand"/>
+        <w:rPr>
+          <w:b/>
+          <w:u w:val="single"/>
+        </w:rPr>
+      </w:pPr>
+      <w:r>
+        <w:rPr>
+          <w:b/>
+          <w:u w:val="single"/>
+        </w:rPr>
+        <w:t>Maandag 19 novembe</w:t>
       </w:r>
       <w:bookmarkStart w:id="0" w:name="_GoBack"/>
       <w:bookmarkEnd w:id="0"/>
+      <w:r>
+        <w:rPr>
+          <w:b/>
+          <w:u w:val="single"/>
+        </w:rPr>
+        <w:t>r 2012</w:t>
+      </w:r>
+    </w:p>
+    <w:p>
+      <w:pPr>
+        <w:pStyle w:val="Geenafstand"/>
+        <w:rPr>
+          <w:b/>
+          <w:u w:val="single"/>
+        </w:rPr>
+      </w:pPr>
+      <w:r>
+        <w:rPr>
+          <w:b/>
+          <w:u w:val="single"/>
+        </w:rPr>
+        <w:t>8;45 – 12;00</w:t>
+      </w:r>
+    </w:p>
+    <w:p>
+      <w:pPr>
+        <w:pStyle w:val="Geenafstand"/>
+      </w:pPr>
+      <w:r>
+        <w:t xml:space="preserve">Mail functie toegevoegd aan de website. De persoon die zich wilt registreren krijgt een activatie mail met daarin een link waarop hij kan klikken, zodat hij op de </w:t>
+      </w:r>
+      <w:proofErr w:type="spellStart"/>
+      <w:r>
+        <w:t>activatie.php</w:t>
+      </w:r>
+      <w:proofErr w:type="spellEnd"/>
+      <w:r>
+        <w:t xml:space="preserve"> pagina komt. Hier kan hij zijn MD5-hash wachtwoord veranderen naar een wachtwoord dat hij zelf wilt. We hebben twee soorten mail gemaakt, een met </w:t>
+      </w:r>
+      <w:proofErr w:type="spellStart"/>
+      <w:r>
+        <w:t>plain</w:t>
+      </w:r>
+      <w:proofErr w:type="spellEnd"/>
+      <w:r>
+        <w:t xml:space="preserve"> tekst en een met HTML </w:t>
+      </w:r>
+      <w:proofErr w:type="spellStart"/>
+      <w:r>
+        <w:t>text</w:t>
+      </w:r>
+      <w:proofErr w:type="spellEnd"/>
+      <w:r>
+        <w:t xml:space="preserve">. </w:t>
+      </w:r>
     </w:p>
     <w:sectPr>
       <w:pgSz w:w="11906" w:h="16838"/>

</xml_diff>